<commit_message>
solved templetization part of homework
</commit_message>
<xml_diff>
--- a/_documentation/homeworks.docx
+++ b/_documentation/homeworks.docx
@@ -186,8 +186,6 @@
           <w:lang w:val="en-US"/>
         </w:rPr>
       </w:pPr>
-      <w:bookmarkStart w:id="0" w:name="_GoBack"/>
-      <w:bookmarkEnd w:id="0"/>
     </w:p>
     <w:p>
       <w:pPr>
@@ -751,6 +749,1379 @@
           <w:lang w:val="en-US"/>
         </w:rPr>
       </w:pPr>
+    </w:p>
+    <w:p>
+      <w:pPr>
+        <w:rPr>
+          <w:b/>
+          <w:lang w:val="en-US"/>
+        </w:rPr>
+      </w:pPr>
+      <w:proofErr w:type="spellStart"/>
+      <w:r>
+        <w:rPr>
+          <w:b/>
+          <w:lang w:val="en-US"/>
+        </w:rPr>
+        <w:t>Tema</w:t>
+      </w:r>
+      <w:proofErr w:type="spellEnd"/>
+      <w:r>
+        <w:rPr>
+          <w:b/>
+          <w:lang w:val="en-US"/>
+        </w:rPr>
+        <w:t xml:space="preserve"> 3</w:t>
+      </w:r>
+    </w:p>
+    <w:p>
+      <w:pPr>
+        <w:pStyle w:val="ListParagraph"/>
+        <w:numPr>
+          <w:ilvl w:val="0"/>
+          <w:numId w:val="3"/>
+        </w:numPr>
+        <w:rPr>
+          <w:b/>
+          <w:lang w:val="en-US"/>
+        </w:rPr>
+      </w:pPr>
+      <w:r>
+        <w:rPr>
+          <w:b/>
+          <w:lang w:val="en-US"/>
+        </w:rPr>
+        <w:t xml:space="preserve">3p </w:t>
+      </w:r>
+      <w:proofErr w:type="spellStart"/>
+      <w:r>
+        <w:rPr>
+          <w:b/>
+          <w:lang w:val="en-US"/>
+        </w:rPr>
+        <w:t>cmake</w:t>
+      </w:r>
+      <w:proofErr w:type="spellEnd"/>
+      <w:r>
+        <w:rPr>
+          <w:b/>
+          <w:lang w:val="en-US"/>
+        </w:rPr>
+        <w:t xml:space="preserve"> 3 </w:t>
+      </w:r>
+      <w:proofErr w:type="spellStart"/>
+      <w:r>
+        <w:rPr>
+          <w:b/>
+          <w:lang w:val="en-US"/>
+        </w:rPr>
+        <w:t>directoare</w:t>
+      </w:r>
+      <w:proofErr w:type="spellEnd"/>
+      <w:r>
+        <w:rPr>
+          <w:b/>
+          <w:lang w:val="en-US"/>
+        </w:rPr>
+        <w:t xml:space="preserve"> </w:t>
+      </w:r>
+    </w:p>
+    <w:p>
+      <w:pPr>
+        <w:pStyle w:val="ListParagraph"/>
+        <w:numPr>
+          <w:ilvl w:val="0"/>
+          <w:numId w:val="3"/>
+        </w:numPr>
+        <w:rPr>
+          <w:b/>
+          <w:lang w:val="en-US"/>
+        </w:rPr>
+      </w:pPr>
+      <w:r>
+        <w:rPr>
+          <w:b/>
+          <w:lang w:val="en-US"/>
+        </w:rPr>
+        <w:t xml:space="preserve">1p </w:t>
+      </w:r>
+      <w:proofErr w:type="spellStart"/>
+      <w:r>
+        <w:rPr>
+          <w:b/>
+          <w:lang w:val="en-US"/>
+        </w:rPr>
+        <w:t>folosim</w:t>
+      </w:r>
+      <w:proofErr w:type="spellEnd"/>
+      <w:r>
+        <w:rPr>
+          <w:b/>
+          <w:lang w:val="en-US"/>
+        </w:rPr>
+        <w:t xml:space="preserve"> </w:t>
+      </w:r>
+      <w:proofErr w:type="spellStart"/>
+      <w:r>
+        <w:rPr>
+          <w:b/>
+          <w:lang w:val="en-US"/>
+        </w:rPr>
+        <w:t>colectii</w:t>
+      </w:r>
+      <w:proofErr w:type="spellEnd"/>
+      <w:r>
+        <w:rPr>
+          <w:b/>
+          <w:lang w:val="en-US"/>
+        </w:rPr>
+        <w:t xml:space="preserve"> (vector, list) = </w:t>
+      </w:r>
+      <w:proofErr w:type="spellStart"/>
+      <w:r>
+        <w:rPr>
+          <w:b/>
+          <w:lang w:val="en-US"/>
+        </w:rPr>
+        <w:t>clase</w:t>
+      </w:r>
+      <w:proofErr w:type="spellEnd"/>
+      <w:r>
+        <w:rPr>
+          <w:b/>
+          <w:lang w:val="en-US"/>
+        </w:rPr>
+        <w:t xml:space="preserve"> </w:t>
+      </w:r>
+      <w:proofErr w:type="spellStart"/>
+      <w:proofErr w:type="gramStart"/>
+      <w:r>
+        <w:rPr>
+          <w:b/>
+          <w:lang w:val="en-US"/>
+        </w:rPr>
+        <w:t>templetizate</w:t>
+      </w:r>
+      <w:proofErr w:type="spellEnd"/>
+      <w:r>
+        <w:rPr>
+          <w:b/>
+          <w:lang w:val="en-US"/>
+        </w:rPr>
+        <w:t xml:space="preserve"> ;</w:t>
+      </w:r>
+      <w:proofErr w:type="gramEnd"/>
+      <w:r>
+        <w:rPr>
+          <w:b/>
+          <w:lang w:val="en-US"/>
+        </w:rPr>
+        <w:t xml:space="preserve"> de </w:t>
+      </w:r>
+      <w:proofErr w:type="spellStart"/>
+      <w:r>
+        <w:rPr>
+          <w:b/>
+          <w:lang w:val="en-US"/>
+        </w:rPr>
+        <w:t>ce</w:t>
+      </w:r>
+      <w:proofErr w:type="spellEnd"/>
+      <w:r>
+        <w:rPr>
+          <w:b/>
+          <w:lang w:val="en-US"/>
+        </w:rPr>
+        <w:t xml:space="preserve"> am ales; </w:t>
+      </w:r>
+      <w:proofErr w:type="spellStart"/>
+      <w:r>
+        <w:rPr>
+          <w:b/>
+          <w:lang w:val="en-US"/>
+        </w:rPr>
+        <w:t>ce</w:t>
+      </w:r>
+      <w:proofErr w:type="spellEnd"/>
+      <w:r>
+        <w:rPr>
+          <w:b/>
+          <w:lang w:val="en-US"/>
+        </w:rPr>
+        <w:t xml:space="preserve"> e </w:t>
+      </w:r>
+      <w:proofErr w:type="spellStart"/>
+      <w:r>
+        <w:rPr>
+          <w:b/>
+          <w:lang w:val="en-US"/>
+        </w:rPr>
+        <w:t>mai</w:t>
+      </w:r>
+      <w:proofErr w:type="spellEnd"/>
+      <w:r>
+        <w:rPr>
+          <w:b/>
+          <w:lang w:val="en-US"/>
+        </w:rPr>
+        <w:t xml:space="preserve"> </w:t>
+      </w:r>
+      <w:proofErr w:type="spellStart"/>
+      <w:r>
+        <w:rPr>
+          <w:b/>
+          <w:lang w:val="en-US"/>
+        </w:rPr>
+        <w:t>eficient</w:t>
+      </w:r>
+      <w:proofErr w:type="spellEnd"/>
+    </w:p>
+    <w:p>
+      <w:pPr>
+        <w:pStyle w:val="ListParagraph"/>
+        <w:numPr>
+          <w:ilvl w:val="0"/>
+          <w:numId w:val="3"/>
+        </w:numPr>
+        <w:rPr>
+          <w:b/>
+          <w:lang w:val="en-US"/>
+        </w:rPr>
+      </w:pPr>
+      <w:r>
+        <w:rPr>
+          <w:b/>
+          <w:lang w:val="en-US"/>
+        </w:rPr>
+        <w:t xml:space="preserve">1p </w:t>
+      </w:r>
+      <w:proofErr w:type="spellStart"/>
+      <w:r>
+        <w:rPr>
+          <w:b/>
+          <w:lang w:val="en-US"/>
+        </w:rPr>
+        <w:t>facem</w:t>
+      </w:r>
+      <w:proofErr w:type="spellEnd"/>
+      <w:r>
+        <w:rPr>
+          <w:b/>
+          <w:lang w:val="en-US"/>
+        </w:rPr>
+        <w:t xml:space="preserve"> o </w:t>
+      </w:r>
+      <w:proofErr w:type="spellStart"/>
+      <w:r>
+        <w:rPr>
+          <w:b/>
+          <w:lang w:val="en-US"/>
+        </w:rPr>
+        <w:t>functie</w:t>
+      </w:r>
+      <w:proofErr w:type="spellEnd"/>
+      <w:r>
+        <w:rPr>
+          <w:b/>
+          <w:lang w:val="en-US"/>
+        </w:rPr>
+        <w:t xml:space="preserve"> </w:t>
+      </w:r>
+      <w:proofErr w:type="spellStart"/>
+      <w:r>
+        <w:rPr>
+          <w:b/>
+          <w:lang w:val="en-US"/>
+        </w:rPr>
+        <w:t>templetizata</w:t>
+      </w:r>
+      <w:proofErr w:type="spellEnd"/>
+      <w:r>
+        <w:rPr>
+          <w:b/>
+          <w:lang w:val="en-US"/>
+        </w:rPr>
+        <w:t xml:space="preserve"> </w:t>
+      </w:r>
+      <w:proofErr w:type="spellStart"/>
+      <w:r>
+        <w:rPr>
+          <w:b/>
+          <w:lang w:val="en-US"/>
+        </w:rPr>
+        <w:t>si</w:t>
+      </w:r>
+      <w:proofErr w:type="spellEnd"/>
+      <w:r>
+        <w:rPr>
+          <w:b/>
+          <w:lang w:val="en-US"/>
+        </w:rPr>
+        <w:t xml:space="preserve"> </w:t>
+      </w:r>
+      <w:proofErr w:type="spellStart"/>
+      <w:r>
+        <w:rPr>
+          <w:b/>
+          <w:lang w:val="en-US"/>
+        </w:rPr>
+        <w:t>sa</w:t>
+      </w:r>
+      <w:proofErr w:type="spellEnd"/>
+      <w:r>
+        <w:rPr>
+          <w:b/>
+          <w:lang w:val="en-US"/>
+        </w:rPr>
+        <w:t xml:space="preserve"> o </w:t>
+      </w:r>
+      <w:proofErr w:type="spellStart"/>
+      <w:r>
+        <w:rPr>
+          <w:b/>
+          <w:lang w:val="en-US"/>
+        </w:rPr>
+        <w:t>folosim</w:t>
+      </w:r>
+      <w:proofErr w:type="spellEnd"/>
+      <w:r>
+        <w:rPr>
+          <w:b/>
+          <w:lang w:val="en-US"/>
+        </w:rPr>
+        <w:t xml:space="preserve"> cum </w:t>
+      </w:r>
+      <w:proofErr w:type="spellStart"/>
+      <w:r>
+        <w:rPr>
+          <w:b/>
+          <w:lang w:val="en-US"/>
+        </w:rPr>
+        <w:t>trebuie</w:t>
+      </w:r>
+      <w:proofErr w:type="spellEnd"/>
+      <w:r>
+        <w:rPr>
+          <w:b/>
+          <w:lang w:val="en-US"/>
+        </w:rPr>
+        <w:t xml:space="preserve"> </w:t>
+      </w:r>
+      <w:proofErr w:type="spellStart"/>
+      <w:r>
+        <w:rPr>
+          <w:b/>
+          <w:lang w:val="en-US"/>
+        </w:rPr>
+        <w:t>deci</w:t>
+      </w:r>
+      <w:proofErr w:type="spellEnd"/>
+      <w:r>
+        <w:rPr>
+          <w:b/>
+          <w:lang w:val="en-US"/>
+        </w:rPr>
+        <w:t xml:space="preserve"> cu </w:t>
+      </w:r>
+      <w:proofErr w:type="spellStart"/>
+      <w:r>
+        <w:rPr>
+          <w:b/>
+          <w:lang w:val="en-US"/>
+        </w:rPr>
+        <w:t>mai</w:t>
+      </w:r>
+      <w:proofErr w:type="spellEnd"/>
+      <w:r>
+        <w:rPr>
+          <w:b/>
+          <w:lang w:val="en-US"/>
+        </w:rPr>
+        <w:t xml:space="preserve"> </w:t>
+      </w:r>
+      <w:proofErr w:type="spellStart"/>
+      <w:r>
+        <w:rPr>
+          <w:b/>
+          <w:lang w:val="en-US"/>
+        </w:rPr>
+        <w:t>multe</w:t>
+      </w:r>
+      <w:proofErr w:type="spellEnd"/>
+      <w:r>
+        <w:rPr>
+          <w:b/>
+          <w:lang w:val="en-US"/>
+        </w:rPr>
+        <w:t xml:space="preserve"> </w:t>
+      </w:r>
+      <w:proofErr w:type="spellStart"/>
+      <w:r>
+        <w:rPr>
+          <w:b/>
+          <w:lang w:val="en-US"/>
+        </w:rPr>
+        <w:t>tipuri</w:t>
+      </w:r>
+      <w:proofErr w:type="spellEnd"/>
+      <w:r>
+        <w:rPr>
+          <w:b/>
+          <w:lang w:val="en-US"/>
+        </w:rPr>
+        <w:t xml:space="preserve"> de date</w:t>
+      </w:r>
+    </w:p>
+    <w:p>
+      <w:pPr>
+        <w:pStyle w:val="ListParagraph"/>
+        <w:numPr>
+          <w:ilvl w:val="0"/>
+          <w:numId w:val="3"/>
+        </w:numPr>
+        <w:rPr>
+          <w:b/>
+          <w:lang w:val="en-US"/>
+        </w:rPr>
+      </w:pPr>
+      <w:r>
+        <w:rPr>
+          <w:b/>
+          <w:lang w:val="en-US"/>
+        </w:rPr>
+        <w:t xml:space="preserve">1p </w:t>
+      </w:r>
+      <w:proofErr w:type="spellStart"/>
+      <w:r>
+        <w:rPr>
+          <w:b/>
+          <w:lang w:val="en-US"/>
+        </w:rPr>
+        <w:t>clasa</w:t>
+      </w:r>
+      <w:proofErr w:type="spellEnd"/>
+      <w:r>
+        <w:rPr>
+          <w:b/>
+          <w:lang w:val="en-US"/>
+        </w:rPr>
+        <w:t xml:space="preserve"> </w:t>
+      </w:r>
+      <w:proofErr w:type="spellStart"/>
+      <w:r>
+        <w:rPr>
+          <w:b/>
+          <w:lang w:val="en-US"/>
+        </w:rPr>
+        <w:t>templetizata</w:t>
+      </w:r>
+      <w:proofErr w:type="spellEnd"/>
+    </w:p>
+    <w:p>
+      <w:pPr>
+        <w:pStyle w:val="ListParagraph"/>
+        <w:numPr>
+          <w:ilvl w:val="0"/>
+          <w:numId w:val="3"/>
+        </w:numPr>
+        <w:rPr>
+          <w:b/>
+          <w:lang w:val="en-US"/>
+        </w:rPr>
+      </w:pPr>
+      <w:r>
+        <w:rPr>
+          <w:b/>
+          <w:lang w:val="en-US"/>
+        </w:rPr>
+        <w:t xml:space="preserve">2p </w:t>
+      </w:r>
+      <w:proofErr w:type="spellStart"/>
+      <w:r>
+        <w:rPr>
+          <w:b/>
+          <w:lang w:val="en-US"/>
+        </w:rPr>
+        <w:t>folosim</w:t>
+      </w:r>
+      <w:proofErr w:type="spellEnd"/>
+      <w:r>
+        <w:rPr>
+          <w:b/>
+          <w:lang w:val="en-US"/>
+        </w:rPr>
+        <w:t xml:space="preserve"> unique pointer</w:t>
+      </w:r>
+      <w:bookmarkStart w:id="0" w:name="_GoBack"/>
+      <w:bookmarkEnd w:id="0"/>
+      <w:r>
+        <w:rPr>
+          <w:b/>
+          <w:lang w:val="en-US"/>
+        </w:rPr>
+        <w:t xml:space="preserve">; de </w:t>
+      </w:r>
+      <w:proofErr w:type="spellStart"/>
+      <w:r>
+        <w:rPr>
+          <w:b/>
+          <w:lang w:val="en-US"/>
+        </w:rPr>
+        <w:t>ce</w:t>
+      </w:r>
+      <w:proofErr w:type="spellEnd"/>
+      <w:r>
+        <w:rPr>
+          <w:b/>
+          <w:lang w:val="en-US"/>
+        </w:rPr>
+        <w:t xml:space="preserve"> am </w:t>
+      </w:r>
+      <w:proofErr w:type="spellStart"/>
+      <w:r>
+        <w:rPr>
+          <w:b/>
+          <w:lang w:val="en-US"/>
+        </w:rPr>
+        <w:t>avut</w:t>
+      </w:r>
+      <w:proofErr w:type="spellEnd"/>
+      <w:r>
+        <w:rPr>
+          <w:b/>
+          <w:lang w:val="en-US"/>
+        </w:rPr>
+        <w:t xml:space="preserve"> </w:t>
+      </w:r>
+      <w:proofErr w:type="spellStart"/>
+      <w:r>
+        <w:rPr>
+          <w:b/>
+          <w:lang w:val="en-US"/>
+        </w:rPr>
+        <w:t>nevoie</w:t>
+      </w:r>
+      <w:proofErr w:type="spellEnd"/>
+      <w:r>
+        <w:rPr>
+          <w:b/>
+          <w:lang w:val="en-US"/>
+        </w:rPr>
+        <w:t xml:space="preserve"> de el</w:t>
+      </w:r>
+    </w:p>
+    <w:p>
+      <w:pPr>
+        <w:pStyle w:val="ListParagraph"/>
+        <w:rPr>
+          <w:i/>
+          <w:lang w:val="en-US"/>
+        </w:rPr>
+      </w:pPr>
+      <w:r>
+        <w:rPr>
+          <w:i/>
+          <w:lang w:val="en-US"/>
+        </w:rPr>
+        <w:t>(</w:t>
+      </w:r>
+      <w:r>
+        <w:rPr>
+          <w:i/>
+          <w:u w:val="single"/>
+          <w:lang w:val="en-US"/>
+        </w:rPr>
+        <w:t>smart pointer</w:t>
+      </w:r>
+      <w:r>
+        <w:rPr>
+          <w:i/>
+          <w:lang w:val="en-US"/>
+        </w:rPr>
+        <w:t xml:space="preserve"> - </w:t>
+      </w:r>
+      <w:proofErr w:type="spellStart"/>
+      <w:r>
+        <w:rPr>
+          <w:i/>
+          <w:lang w:val="en-US"/>
+        </w:rPr>
+        <w:t>obiect</w:t>
+      </w:r>
+      <w:proofErr w:type="spellEnd"/>
+      <w:r>
+        <w:rPr>
+          <w:i/>
+          <w:lang w:val="en-US"/>
+        </w:rPr>
+        <w:t xml:space="preserve"> care are la </w:t>
+      </w:r>
+      <w:proofErr w:type="spellStart"/>
+      <w:r>
+        <w:rPr>
+          <w:i/>
+          <w:lang w:val="en-US"/>
+        </w:rPr>
+        <w:t>baza</w:t>
+      </w:r>
+      <w:proofErr w:type="spellEnd"/>
+      <w:r>
+        <w:rPr>
+          <w:i/>
+          <w:lang w:val="en-US"/>
+        </w:rPr>
+        <w:t xml:space="preserve"> un pointer normal care </w:t>
+      </w:r>
+      <w:proofErr w:type="spellStart"/>
+      <w:r>
+        <w:rPr>
+          <w:i/>
+          <w:lang w:val="en-US"/>
+        </w:rPr>
+        <w:t>stie</w:t>
+      </w:r>
+      <w:proofErr w:type="spellEnd"/>
+      <w:r>
+        <w:rPr>
+          <w:i/>
+          <w:lang w:val="en-US"/>
+        </w:rPr>
+        <w:t xml:space="preserve"> </w:t>
+      </w:r>
+      <w:proofErr w:type="spellStart"/>
+      <w:r>
+        <w:rPr>
+          <w:i/>
+          <w:lang w:val="en-US"/>
+        </w:rPr>
+        <w:t>singur</w:t>
+      </w:r>
+      <w:proofErr w:type="spellEnd"/>
+      <w:r>
+        <w:rPr>
+          <w:i/>
+          <w:lang w:val="en-US"/>
+        </w:rPr>
+        <w:t xml:space="preserve"> </w:t>
+      </w:r>
+      <w:proofErr w:type="spellStart"/>
+      <w:r>
+        <w:rPr>
+          <w:i/>
+          <w:lang w:val="en-US"/>
+        </w:rPr>
+        <w:t>sa</w:t>
+      </w:r>
+      <w:proofErr w:type="spellEnd"/>
+      <w:r>
+        <w:rPr>
+          <w:i/>
+          <w:lang w:val="en-US"/>
+        </w:rPr>
+        <w:t xml:space="preserve"> manage </w:t>
+      </w:r>
+      <w:proofErr w:type="spellStart"/>
+      <w:r>
+        <w:rPr>
+          <w:i/>
+          <w:lang w:val="en-US"/>
+        </w:rPr>
+        <w:t>uiasca</w:t>
+      </w:r>
+      <w:proofErr w:type="spellEnd"/>
+      <w:r>
+        <w:rPr>
+          <w:i/>
+          <w:lang w:val="en-US"/>
+        </w:rPr>
+        <w:t xml:space="preserve"> </w:t>
+      </w:r>
+      <w:proofErr w:type="spellStart"/>
+      <w:r>
+        <w:rPr>
+          <w:i/>
+          <w:lang w:val="en-US"/>
+        </w:rPr>
+        <w:t>singur</w:t>
+      </w:r>
+      <w:proofErr w:type="spellEnd"/>
+      <w:r>
+        <w:rPr>
+          <w:i/>
+          <w:lang w:val="en-US"/>
+        </w:rPr>
+        <w:t xml:space="preserve"> </w:t>
+      </w:r>
+      <w:proofErr w:type="spellStart"/>
+      <w:r>
+        <w:rPr>
+          <w:i/>
+          <w:lang w:val="en-US"/>
+        </w:rPr>
+        <w:t>memoria</w:t>
+      </w:r>
+      <w:proofErr w:type="spellEnd"/>
+    </w:p>
+    <w:p>
+      <w:pPr>
+        <w:pStyle w:val="ListParagraph"/>
+        <w:rPr>
+          <w:i/>
+          <w:lang w:val="en-US"/>
+        </w:rPr>
+      </w:pPr>
+      <w:r>
+        <w:rPr>
+          <w:i/>
+          <w:u w:val="single"/>
+          <w:lang w:val="en-US"/>
+        </w:rPr>
+        <w:t>unique pointer</w:t>
+      </w:r>
+      <w:r>
+        <w:rPr>
+          <w:i/>
+          <w:lang w:val="en-US"/>
+        </w:rPr>
+        <w:t xml:space="preserve"> = smart pointer - nu </w:t>
+      </w:r>
+      <w:proofErr w:type="spellStart"/>
+      <w:r>
+        <w:rPr>
+          <w:i/>
+          <w:lang w:val="en-US"/>
+        </w:rPr>
+        <w:t>putem</w:t>
+      </w:r>
+      <w:proofErr w:type="spellEnd"/>
+      <w:r>
+        <w:rPr>
+          <w:i/>
+          <w:lang w:val="en-US"/>
+        </w:rPr>
+        <w:t xml:space="preserve"> </w:t>
+      </w:r>
+      <w:proofErr w:type="spellStart"/>
+      <w:r>
+        <w:rPr>
+          <w:i/>
+          <w:lang w:val="en-US"/>
+        </w:rPr>
+        <w:t>sa</w:t>
+      </w:r>
+      <w:proofErr w:type="spellEnd"/>
+      <w:r>
+        <w:rPr>
+          <w:i/>
+          <w:lang w:val="en-US"/>
+        </w:rPr>
+        <w:t xml:space="preserve"> </w:t>
+      </w:r>
+      <w:proofErr w:type="spellStart"/>
+      <w:r>
+        <w:rPr>
+          <w:i/>
+          <w:lang w:val="en-US"/>
+        </w:rPr>
+        <w:t>il</w:t>
+      </w:r>
+      <w:proofErr w:type="spellEnd"/>
+      <w:r>
+        <w:rPr>
+          <w:i/>
+          <w:lang w:val="en-US"/>
+        </w:rPr>
+        <w:t xml:space="preserve"> </w:t>
+      </w:r>
+      <w:proofErr w:type="spellStart"/>
+      <w:r>
+        <w:rPr>
+          <w:i/>
+          <w:lang w:val="en-US"/>
+        </w:rPr>
+        <w:t>copiem</w:t>
+      </w:r>
+      <w:proofErr w:type="spellEnd"/>
+      <w:r>
+        <w:rPr>
+          <w:i/>
+          <w:lang w:val="en-US"/>
+        </w:rPr>
+        <w:t xml:space="preserve">; </w:t>
+      </w:r>
+      <w:proofErr w:type="spellStart"/>
+      <w:r>
+        <w:rPr>
+          <w:i/>
+          <w:lang w:val="en-US"/>
+        </w:rPr>
+        <w:t>putem</w:t>
+      </w:r>
+      <w:proofErr w:type="spellEnd"/>
+      <w:r>
+        <w:rPr>
+          <w:i/>
+          <w:lang w:val="en-US"/>
+        </w:rPr>
+        <w:t xml:space="preserve"> </w:t>
+      </w:r>
+      <w:proofErr w:type="spellStart"/>
+      <w:r>
+        <w:rPr>
+          <w:i/>
+          <w:lang w:val="en-US"/>
+        </w:rPr>
+        <w:t>doar</w:t>
+      </w:r>
+      <w:proofErr w:type="spellEnd"/>
+      <w:r>
+        <w:rPr>
+          <w:i/>
+          <w:lang w:val="en-US"/>
+        </w:rPr>
+        <w:t xml:space="preserve"> </w:t>
+      </w:r>
+      <w:proofErr w:type="spellStart"/>
+      <w:r>
+        <w:rPr>
+          <w:i/>
+          <w:lang w:val="en-US"/>
+        </w:rPr>
+        <w:t>sa</w:t>
+      </w:r>
+      <w:proofErr w:type="spellEnd"/>
+      <w:r>
+        <w:rPr>
+          <w:i/>
+          <w:lang w:val="en-US"/>
+        </w:rPr>
+        <w:t xml:space="preserve"> </w:t>
+      </w:r>
+      <w:proofErr w:type="spellStart"/>
+      <w:r>
+        <w:rPr>
+          <w:i/>
+          <w:lang w:val="en-US"/>
+        </w:rPr>
+        <w:t>il</w:t>
+      </w:r>
+      <w:proofErr w:type="spellEnd"/>
+      <w:r>
+        <w:rPr>
+          <w:i/>
+          <w:lang w:val="en-US"/>
+        </w:rPr>
+        <w:t xml:space="preserve"> </w:t>
+      </w:r>
+      <w:proofErr w:type="spellStart"/>
+      <w:r>
+        <w:rPr>
+          <w:i/>
+          <w:lang w:val="en-US"/>
+        </w:rPr>
+        <w:t>mutam</w:t>
+      </w:r>
+      <w:proofErr w:type="spellEnd"/>
+      <w:r>
+        <w:rPr>
+          <w:i/>
+          <w:lang w:val="en-US"/>
+        </w:rPr>
+        <w:t xml:space="preserve"> - nu e </w:t>
+      </w:r>
+      <w:proofErr w:type="spellStart"/>
+      <w:r>
+        <w:rPr>
+          <w:i/>
+          <w:lang w:val="en-US"/>
+        </w:rPr>
+        <w:t>recomandat</w:t>
+      </w:r>
+      <w:proofErr w:type="spellEnd"/>
+      <w:r>
+        <w:rPr>
+          <w:i/>
+          <w:lang w:val="en-US"/>
+        </w:rPr>
+        <w:t>)</w:t>
+      </w:r>
+    </w:p>
+    <w:p>
+      <w:pPr>
+        <w:pStyle w:val="ListParagraph"/>
+        <w:numPr>
+          <w:ilvl w:val="0"/>
+          <w:numId w:val="3"/>
+        </w:numPr>
+        <w:rPr>
+          <w:b/>
+          <w:lang w:val="en-US"/>
+        </w:rPr>
+      </w:pPr>
+      <w:r>
+        <w:rPr>
+          <w:b/>
+          <w:lang w:val="en-US"/>
+        </w:rPr>
+        <w:t>2p shar</w:t>
+      </w:r>
+      <w:r>
+        <w:rPr>
+          <w:b/>
+          <w:lang w:val="en-US"/>
+        </w:rPr>
+        <w:t xml:space="preserve">e pointer - </w:t>
+      </w:r>
+      <w:proofErr w:type="spellStart"/>
+      <w:r>
+        <w:rPr>
+          <w:b/>
+          <w:lang w:val="en-US"/>
+        </w:rPr>
+        <w:t>inversul</w:t>
+      </w:r>
+      <w:proofErr w:type="spellEnd"/>
+      <w:r>
+        <w:rPr>
+          <w:b/>
+          <w:lang w:val="en-US"/>
+        </w:rPr>
+        <w:t xml:space="preserve"> </w:t>
+      </w:r>
+      <w:proofErr w:type="spellStart"/>
+      <w:r>
+        <w:rPr>
+          <w:b/>
+          <w:lang w:val="en-US"/>
+        </w:rPr>
+        <w:t>lui</w:t>
+      </w:r>
+      <w:proofErr w:type="spellEnd"/>
+      <w:r>
+        <w:rPr>
+          <w:b/>
+          <w:lang w:val="en-US"/>
+        </w:rPr>
+        <w:t xml:space="preserve"> unique</w:t>
+      </w:r>
+      <w:r>
+        <w:rPr>
+          <w:b/>
+          <w:lang w:val="en-US"/>
+        </w:rPr>
+        <w:t>;</w:t>
+      </w:r>
+    </w:p>
+    <w:p>
+      <w:pPr>
+        <w:pStyle w:val="ListParagraph"/>
+        <w:rPr>
+          <w:i/>
+          <w:lang w:val="en-US"/>
+        </w:rPr>
+      </w:pPr>
+      <w:proofErr w:type="spellStart"/>
+      <w:r>
+        <w:rPr>
+          <w:i/>
+          <w:lang w:val="en-US"/>
+        </w:rPr>
+        <w:t>putem</w:t>
+      </w:r>
+      <w:proofErr w:type="spellEnd"/>
+      <w:r>
+        <w:rPr>
+          <w:i/>
+          <w:lang w:val="en-US"/>
+        </w:rPr>
+        <w:t xml:space="preserve"> </w:t>
+      </w:r>
+      <w:proofErr w:type="spellStart"/>
+      <w:r>
+        <w:rPr>
+          <w:i/>
+          <w:lang w:val="en-US"/>
+        </w:rPr>
+        <w:t>sa</w:t>
+      </w:r>
+      <w:proofErr w:type="spellEnd"/>
+      <w:r>
+        <w:rPr>
+          <w:i/>
+          <w:lang w:val="en-US"/>
+        </w:rPr>
+        <w:t xml:space="preserve"> </w:t>
+      </w:r>
+      <w:proofErr w:type="spellStart"/>
+      <w:r>
+        <w:rPr>
+          <w:i/>
+          <w:lang w:val="en-US"/>
+        </w:rPr>
+        <w:t>il</w:t>
+      </w:r>
+      <w:proofErr w:type="spellEnd"/>
+      <w:r>
+        <w:rPr>
+          <w:i/>
+          <w:lang w:val="en-US"/>
+        </w:rPr>
+        <w:t xml:space="preserve"> </w:t>
+      </w:r>
+      <w:proofErr w:type="spellStart"/>
+      <w:r>
+        <w:rPr>
+          <w:i/>
+          <w:lang w:val="en-US"/>
+        </w:rPr>
+        <w:t>copiem</w:t>
+      </w:r>
+      <w:proofErr w:type="spellEnd"/>
+      <w:r>
+        <w:rPr>
+          <w:i/>
+          <w:lang w:val="en-US"/>
+        </w:rPr>
+        <w:t xml:space="preserve"> </w:t>
+      </w:r>
+      <w:proofErr w:type="spellStart"/>
+      <w:r>
+        <w:rPr>
+          <w:i/>
+          <w:lang w:val="en-US"/>
+        </w:rPr>
+        <w:t>si</w:t>
+      </w:r>
+      <w:proofErr w:type="spellEnd"/>
+      <w:r>
+        <w:rPr>
+          <w:i/>
+          <w:lang w:val="en-US"/>
+        </w:rPr>
+        <w:t xml:space="preserve"> </w:t>
+      </w:r>
+      <w:proofErr w:type="spellStart"/>
+      <w:r>
+        <w:rPr>
+          <w:i/>
+          <w:lang w:val="en-US"/>
+        </w:rPr>
+        <w:t>sa</w:t>
+      </w:r>
+      <w:proofErr w:type="spellEnd"/>
+      <w:r>
+        <w:rPr>
+          <w:i/>
+          <w:lang w:val="en-US"/>
+        </w:rPr>
+        <w:t xml:space="preserve"> </w:t>
+      </w:r>
+      <w:proofErr w:type="spellStart"/>
+      <w:r>
+        <w:rPr>
+          <w:i/>
+          <w:lang w:val="en-US"/>
+        </w:rPr>
+        <w:t>il</w:t>
+      </w:r>
+      <w:proofErr w:type="spellEnd"/>
+      <w:r>
+        <w:rPr>
+          <w:i/>
+          <w:lang w:val="en-US"/>
+        </w:rPr>
+        <w:t xml:space="preserve"> share-</w:t>
+      </w:r>
+      <w:proofErr w:type="spellStart"/>
+      <w:r>
+        <w:rPr>
+          <w:i/>
+          <w:lang w:val="en-US"/>
+        </w:rPr>
+        <w:t>uim</w:t>
+      </w:r>
+      <w:proofErr w:type="spellEnd"/>
+    </w:p>
+    <w:p>
+      <w:pPr>
+        <w:pStyle w:val="ListParagraph"/>
+        <w:rPr>
+          <w:i/>
+          <w:lang w:val="en-US"/>
+        </w:rPr>
+      </w:pPr>
+      <w:r>
+        <w:rPr>
+          <w:i/>
+          <w:lang w:val="en-US"/>
+        </w:rPr>
+        <w:t xml:space="preserve">in constructor </w:t>
+      </w:r>
+      <w:proofErr w:type="spellStart"/>
+      <w:r>
+        <w:rPr>
+          <w:i/>
+          <w:lang w:val="en-US"/>
+        </w:rPr>
+        <w:t>incrementam</w:t>
+      </w:r>
+      <w:proofErr w:type="spellEnd"/>
+      <w:r>
+        <w:rPr>
+          <w:i/>
+          <w:lang w:val="en-US"/>
+        </w:rPr>
+        <w:t xml:space="preserve"> </w:t>
+      </w:r>
+      <w:proofErr w:type="spellStart"/>
+      <w:r>
+        <w:rPr>
+          <w:i/>
+          <w:lang w:val="en-US"/>
+        </w:rPr>
+        <w:t>variabila</w:t>
+      </w:r>
+      <w:proofErr w:type="spellEnd"/>
+      <w:r>
+        <w:rPr>
+          <w:i/>
+          <w:lang w:val="en-US"/>
+        </w:rPr>
+        <w:t xml:space="preserve"> </w:t>
+      </w:r>
+      <w:proofErr w:type="spellStart"/>
+      <w:r>
+        <w:rPr>
+          <w:i/>
+          <w:lang w:val="en-US"/>
+        </w:rPr>
+        <w:t>statica</w:t>
+      </w:r>
+      <w:proofErr w:type="spellEnd"/>
+      <w:r>
+        <w:rPr>
+          <w:i/>
+          <w:lang w:val="en-US"/>
+        </w:rPr>
+        <w:t xml:space="preserve"> </w:t>
+      </w:r>
+      <w:proofErr w:type="spellStart"/>
+      <w:r>
+        <w:rPr>
+          <w:i/>
+          <w:lang w:val="en-US"/>
+        </w:rPr>
+        <w:t>si</w:t>
+      </w:r>
+      <w:proofErr w:type="spellEnd"/>
+      <w:r>
+        <w:rPr>
+          <w:i/>
+          <w:lang w:val="en-US"/>
+        </w:rPr>
+        <w:t xml:space="preserve"> in destructor o </w:t>
+      </w:r>
+      <w:proofErr w:type="spellStart"/>
+      <w:r>
+        <w:rPr>
+          <w:i/>
+          <w:lang w:val="en-US"/>
+        </w:rPr>
+        <w:t>decrementam</w:t>
+      </w:r>
+      <w:proofErr w:type="spellEnd"/>
+      <w:r>
+        <w:rPr>
+          <w:i/>
+          <w:lang w:val="en-US"/>
+        </w:rPr>
+        <w:t xml:space="preserve"> </w:t>
+      </w:r>
+      <w:proofErr w:type="spellStart"/>
+      <w:r>
+        <w:rPr>
+          <w:i/>
+          <w:lang w:val="en-US"/>
+        </w:rPr>
+        <w:t>pentru</w:t>
+      </w:r>
+      <w:proofErr w:type="spellEnd"/>
+      <w:r>
+        <w:rPr>
+          <w:i/>
+          <w:lang w:val="en-US"/>
+        </w:rPr>
+        <w:t xml:space="preserve"> SHARED pointer, </w:t>
+      </w:r>
+      <w:proofErr w:type="spellStart"/>
+      <w:r>
+        <w:rPr>
+          <w:i/>
+          <w:lang w:val="en-US"/>
+        </w:rPr>
+        <w:t>resursa</w:t>
+      </w:r>
+      <w:proofErr w:type="spellEnd"/>
+      <w:r>
+        <w:rPr>
+          <w:i/>
+          <w:lang w:val="en-US"/>
+        </w:rPr>
+        <w:t xml:space="preserve"> se </w:t>
+      </w:r>
+      <w:proofErr w:type="spellStart"/>
+      <w:r>
+        <w:rPr>
+          <w:i/>
+          <w:lang w:val="en-US"/>
+        </w:rPr>
+        <w:t>va</w:t>
+      </w:r>
+      <w:proofErr w:type="spellEnd"/>
+      <w:r>
+        <w:rPr>
+          <w:i/>
+          <w:lang w:val="en-US"/>
+        </w:rPr>
+        <w:t xml:space="preserve"> </w:t>
+      </w:r>
+      <w:proofErr w:type="spellStart"/>
+      <w:r>
+        <w:rPr>
+          <w:i/>
+          <w:lang w:val="en-US"/>
+        </w:rPr>
+        <w:t>elibera</w:t>
+      </w:r>
+      <w:proofErr w:type="spellEnd"/>
+      <w:r>
+        <w:rPr>
+          <w:i/>
+          <w:lang w:val="en-US"/>
+        </w:rPr>
+        <w:t xml:space="preserve"> </w:t>
+      </w:r>
+      <w:proofErr w:type="spellStart"/>
+      <w:r>
+        <w:rPr>
+          <w:i/>
+          <w:lang w:val="en-US"/>
+        </w:rPr>
+        <w:t>cand</w:t>
+      </w:r>
+      <w:proofErr w:type="spellEnd"/>
+      <w:r>
+        <w:rPr>
+          <w:i/>
+          <w:lang w:val="en-US"/>
+        </w:rPr>
+        <w:t xml:space="preserve"> </w:t>
+      </w:r>
+      <w:proofErr w:type="spellStart"/>
+      <w:r>
+        <w:rPr>
+          <w:i/>
+          <w:lang w:val="en-US"/>
+        </w:rPr>
+        <w:t>variabila</w:t>
+      </w:r>
+      <w:proofErr w:type="spellEnd"/>
+      <w:r>
+        <w:rPr>
+          <w:i/>
+          <w:lang w:val="en-US"/>
+        </w:rPr>
+        <w:t xml:space="preserve"> </w:t>
+      </w:r>
+      <w:proofErr w:type="spellStart"/>
+      <w:r>
+        <w:rPr>
+          <w:i/>
+          <w:lang w:val="en-US"/>
+        </w:rPr>
+        <w:t>ajunge</w:t>
+      </w:r>
+      <w:proofErr w:type="spellEnd"/>
+      <w:r>
+        <w:rPr>
+          <w:i/>
+          <w:lang w:val="en-US"/>
+        </w:rPr>
+        <w:t xml:space="preserve"> </w:t>
+      </w:r>
+      <w:proofErr w:type="spellStart"/>
+      <w:r>
+        <w:rPr>
+          <w:i/>
+          <w:lang w:val="en-US"/>
+        </w:rPr>
+        <w:t>pe</w:t>
+      </w:r>
+      <w:proofErr w:type="spellEnd"/>
+      <w:r>
+        <w:rPr>
+          <w:i/>
+          <w:lang w:val="en-US"/>
+        </w:rPr>
+        <w:t xml:space="preserve"> 0 </w:t>
+      </w:r>
+      <w:proofErr w:type="spellStart"/>
+      <w:r>
+        <w:rPr>
+          <w:i/>
+          <w:lang w:val="en-US"/>
+        </w:rPr>
+        <w:t>si</w:t>
+      </w:r>
+      <w:proofErr w:type="spellEnd"/>
+      <w:r>
+        <w:rPr>
+          <w:i/>
+          <w:lang w:val="en-US"/>
+        </w:rPr>
+        <w:t xml:space="preserve"> </w:t>
+      </w:r>
+      <w:proofErr w:type="spellStart"/>
+      <w:r>
+        <w:rPr>
+          <w:i/>
+          <w:lang w:val="en-US"/>
+        </w:rPr>
+        <w:t>atunci</w:t>
+      </w:r>
+      <w:proofErr w:type="spellEnd"/>
+      <w:r>
+        <w:rPr>
+          <w:i/>
+          <w:lang w:val="en-US"/>
+        </w:rPr>
+        <w:t xml:space="preserve"> se </w:t>
+      </w:r>
+      <w:proofErr w:type="spellStart"/>
+      <w:r>
+        <w:rPr>
+          <w:i/>
+          <w:lang w:val="en-US"/>
+        </w:rPr>
+        <w:t>eliberaza</w:t>
+      </w:r>
+      <w:proofErr w:type="spellEnd"/>
+      <w:r>
+        <w:rPr>
+          <w:i/>
+          <w:lang w:val="en-US"/>
+        </w:rPr>
+        <w:t xml:space="preserve"> </w:t>
+      </w:r>
+      <w:proofErr w:type="spellStart"/>
+      <w:r>
+        <w:rPr>
+          <w:i/>
+          <w:lang w:val="en-US"/>
+        </w:rPr>
+        <w:t>memoria</w:t>
+      </w:r>
+      <w:proofErr w:type="spellEnd"/>
     </w:p>
     <w:sectPr>
       <w:pgSz w:w="11906" w:h="16838"/>
@@ -854,6 +2225,92 @@
     </w:lvl>
   </w:abstractNum>
   <w:abstractNum w:abstractNumId="1" w15:restartNumberingAfterBreak="0">
+    <w:nsid w:val="691B7614"/>
+    <w:multiLevelType w:val="hybridMultilevel"/>
+    <w:tmpl w:val="6C0468EE"/>
+    <w:lvl w:ilvl="0" w:tplc="0418000F">
+      <w:start w:val="1"/>
+      <w:numFmt w:val="decimal"/>
+      <w:lvlText w:val="%1."/>
+      <w:lvlJc w:val="left"/>
+      <w:pPr>
+        <w:ind w:left="720" w:hanging="360"/>
+      </w:pPr>
+    </w:lvl>
+    <w:lvl w:ilvl="1" w:tplc="04180019" w:tentative="1">
+      <w:start w:val="1"/>
+      <w:numFmt w:val="lowerLetter"/>
+      <w:lvlText w:val="%2."/>
+      <w:lvlJc w:val="left"/>
+      <w:pPr>
+        <w:ind w:left="1440" w:hanging="360"/>
+      </w:pPr>
+    </w:lvl>
+    <w:lvl w:ilvl="2" w:tplc="0418001B" w:tentative="1">
+      <w:start w:val="1"/>
+      <w:numFmt w:val="lowerRoman"/>
+      <w:lvlText w:val="%3."/>
+      <w:lvlJc w:val="right"/>
+      <w:pPr>
+        <w:ind w:left="2160" w:hanging="180"/>
+      </w:pPr>
+    </w:lvl>
+    <w:lvl w:ilvl="3" w:tplc="0418000F" w:tentative="1">
+      <w:start w:val="1"/>
+      <w:numFmt w:val="decimal"/>
+      <w:lvlText w:val="%4."/>
+      <w:lvlJc w:val="left"/>
+      <w:pPr>
+        <w:ind w:left="2880" w:hanging="360"/>
+      </w:pPr>
+    </w:lvl>
+    <w:lvl w:ilvl="4" w:tplc="04180019" w:tentative="1">
+      <w:start w:val="1"/>
+      <w:numFmt w:val="lowerLetter"/>
+      <w:lvlText w:val="%5."/>
+      <w:lvlJc w:val="left"/>
+      <w:pPr>
+        <w:ind w:left="3600" w:hanging="360"/>
+      </w:pPr>
+    </w:lvl>
+    <w:lvl w:ilvl="5" w:tplc="0418001B" w:tentative="1">
+      <w:start w:val="1"/>
+      <w:numFmt w:val="lowerRoman"/>
+      <w:lvlText w:val="%6."/>
+      <w:lvlJc w:val="right"/>
+      <w:pPr>
+        <w:ind w:left="4320" w:hanging="180"/>
+      </w:pPr>
+    </w:lvl>
+    <w:lvl w:ilvl="6" w:tplc="0418000F" w:tentative="1">
+      <w:start w:val="1"/>
+      <w:numFmt w:val="decimal"/>
+      <w:lvlText w:val="%7."/>
+      <w:lvlJc w:val="left"/>
+      <w:pPr>
+        <w:ind w:left="5040" w:hanging="360"/>
+      </w:pPr>
+    </w:lvl>
+    <w:lvl w:ilvl="7" w:tplc="04180019" w:tentative="1">
+      <w:start w:val="1"/>
+      <w:numFmt w:val="lowerLetter"/>
+      <w:lvlText w:val="%8."/>
+      <w:lvlJc w:val="left"/>
+      <w:pPr>
+        <w:ind w:left="5760" w:hanging="360"/>
+      </w:pPr>
+    </w:lvl>
+    <w:lvl w:ilvl="8" w:tplc="0418001B" w:tentative="1">
+      <w:start w:val="1"/>
+      <w:numFmt w:val="lowerRoman"/>
+      <w:lvlText w:val="%9."/>
+      <w:lvlJc w:val="right"/>
+      <w:pPr>
+        <w:ind w:left="6480" w:hanging="180"/>
+      </w:pPr>
+    </w:lvl>
+  </w:abstractNum>
+  <w:abstractNum w:abstractNumId="2" w15:restartNumberingAfterBreak="0">
     <w:nsid w:val="6CBA5C9B"/>
     <w:multiLevelType w:val="hybridMultilevel"/>
     <w:tmpl w:val="3484F8B6"/>
@@ -949,6 +2406,9 @@
     <w:abstractNumId w:val="0"/>
   </w:num>
   <w:num w:numId="2">
+    <w:abstractNumId w:val="2"/>
+  </w:num>
+  <w:num w:numId="3">
     <w:abstractNumId w:val="1"/>
   </w:num>
 </w:numbering>

</xml_diff>